<commit_message>
complete paging page and create phan quyen
now user can next page and edit they news
</commit_message>
<xml_diff>
--- a/TECHWORDDATABASE.Scrip.docx
+++ b/TECHWORDDATABASE.Scrip.docx
@@ -51,16 +51,7 @@
           <w:sz w:val="20"/>
           <w:szCs w:val="20"/>
         </w:rPr>
-        <w:t xml:space="preserve"> </w:t>
-      </w:r>
-      <w:r>
-        <w:rPr>
-          <w:rFonts w:ascii="Courier New" w:hAnsi="Courier New" w:cs="Courier New"/>
-          <w:noProof/>
-          <w:sz w:val="20"/>
-          <w:szCs w:val="20"/>
-        </w:rPr>
-        <w:t>TECHWORD</w:t>
+        <w:t xml:space="preserve"> TECHWORD</w:t>
       </w:r>
     </w:p>
     <w:p>
@@ -107,16 +98,7 @@
           <w:sz w:val="20"/>
           <w:szCs w:val="20"/>
         </w:rPr>
-        <w:t xml:space="preserve"> </w:t>
-      </w:r>
-      <w:r>
-        <w:rPr>
-          <w:rFonts w:ascii="Courier New" w:hAnsi="Courier New" w:cs="Courier New"/>
-          <w:noProof/>
-          <w:sz w:val="20"/>
-          <w:szCs w:val="20"/>
-        </w:rPr>
-        <w:t>TECHWORD</w:t>
+        <w:t xml:space="preserve"> TECHWORD</w:t>
       </w:r>
     </w:p>
     <w:p>
@@ -169,25 +151,7 @@
           <w:sz w:val="20"/>
           <w:szCs w:val="20"/>
         </w:rPr>
-        <w:t xml:space="preserve"> [</w:t>
-      </w:r>
-      <w:r>
-        <w:rPr>
-          <w:rFonts w:ascii="Courier New" w:hAnsi="Courier New" w:cs="Courier New"/>
-          <w:noProof/>
-          <w:sz w:val="20"/>
-          <w:szCs w:val="20"/>
-        </w:rPr>
-        <w:t>Account</w:t>
-      </w:r>
-      <w:r>
-        <w:rPr>
-          <w:rFonts w:ascii="Courier New" w:hAnsi="Courier New" w:cs="Courier New"/>
-          <w:noProof/>
-          <w:sz w:val="20"/>
-          <w:szCs w:val="20"/>
-        </w:rPr>
-        <w:t>]</w:t>
+        <w:t xml:space="preserve"> [Account]</w:t>
       </w:r>
       <w:r>
         <w:rPr>
@@ -231,25 +195,7 @@
           <w:sz w:val="20"/>
           <w:szCs w:val="20"/>
         </w:rPr>
-        <w:t xml:space="preserve">    [</w:t>
-      </w:r>
-      <w:r>
-        <w:rPr>
-          <w:rFonts w:ascii="Courier New" w:hAnsi="Courier New" w:cs="Courier New"/>
-          <w:noProof/>
-          <w:sz w:val="20"/>
-          <w:szCs w:val="20"/>
-        </w:rPr>
-        <w:t>id</w:t>
-      </w:r>
-      <w:r>
-        <w:rPr>
-          <w:rFonts w:ascii="Courier New" w:hAnsi="Courier New" w:cs="Courier New"/>
-          <w:noProof/>
-          <w:sz w:val="20"/>
-          <w:szCs w:val="20"/>
-        </w:rPr>
-        <w:t xml:space="preserve">] </w:t>
+        <w:t xml:space="preserve">    [id] </w:t>
       </w:r>
       <w:r>
         <w:rPr>
@@ -587,25 +533,7 @@
           <w:sz w:val="20"/>
           <w:szCs w:val="20"/>
         </w:rPr>
-        <w:t>[</w:t>
-      </w:r>
-      <w:r>
-        <w:rPr>
-          <w:rFonts w:ascii="Courier New" w:hAnsi="Courier New" w:cs="Courier New"/>
-          <w:noProof/>
-          <w:sz w:val="20"/>
-          <w:szCs w:val="20"/>
-        </w:rPr>
-        <w:t>id</w:t>
-      </w:r>
-      <w:r>
-        <w:rPr>
-          <w:rFonts w:ascii="Courier New" w:hAnsi="Courier New" w:cs="Courier New"/>
-          <w:noProof/>
-          <w:sz w:val="20"/>
-          <w:szCs w:val="20"/>
-        </w:rPr>
-        <w:t>]</w:t>
+        <w:t>[id]</w:t>
       </w:r>
       <w:r>
         <w:rPr>
@@ -734,16 +662,7 @@
           <w:sz w:val="20"/>
           <w:szCs w:val="20"/>
         </w:rPr>
-        <w:t xml:space="preserve"> </w:t>
-      </w:r>
-      <w:r>
-        <w:rPr>
-          <w:rFonts w:ascii="Courier New" w:hAnsi="Courier New" w:cs="Courier New"/>
-          <w:noProof/>
-          <w:sz w:val="20"/>
-          <w:szCs w:val="20"/>
-        </w:rPr>
-        <w:t>Account</w:t>
+        <w:t xml:space="preserve"> Account</w:t>
       </w:r>
       <w:r>
         <w:rPr>
@@ -781,25 +700,7 @@
           <w:sz w:val="20"/>
           <w:szCs w:val="20"/>
         </w:rPr>
-        <w:t>[</w:t>
-      </w:r>
-      <w:r>
-        <w:rPr>
-          <w:rFonts w:ascii="Courier New" w:hAnsi="Courier New" w:cs="Courier New"/>
-          <w:noProof/>
-          <w:sz w:val="20"/>
-          <w:szCs w:val="20"/>
-        </w:rPr>
-        <w:t>pass</w:t>
-      </w:r>
-      <w:r>
-        <w:rPr>
-          <w:rFonts w:ascii="Courier New" w:hAnsi="Courier New" w:cs="Courier New"/>
-          <w:noProof/>
-          <w:sz w:val="20"/>
-          <w:szCs w:val="20"/>
-        </w:rPr>
-        <w:t>]</w:t>
+        <w:t>[pass]</w:t>
       </w:r>
       <w:r>
         <w:rPr>
@@ -887,7 +788,17 @@
           <w:sz w:val="20"/>
           <w:szCs w:val="20"/>
         </w:rPr>
-        <w:t>'1</w:t>
+        <w:t>'12345'</w:t>
+      </w:r>
+      <w:r>
+        <w:rPr>
+          <w:rFonts w:ascii="Courier New" w:hAnsi="Courier New" w:cs="Courier New"/>
+          <w:noProof/>
+          <w:color w:val="808080"/>
+          <w:sz w:val="20"/>
+          <w:szCs w:val="20"/>
+        </w:rPr>
+        <w:t>,</w:t>
       </w:r>
       <w:r>
         <w:rPr>
@@ -897,57 +808,7 @@
           <w:sz w:val="20"/>
           <w:szCs w:val="20"/>
         </w:rPr>
-        <w:t>2345</w:t>
-      </w:r>
-      <w:r>
-        <w:rPr>
-          <w:rFonts w:ascii="Courier New" w:hAnsi="Courier New" w:cs="Courier New"/>
-          <w:noProof/>
-          <w:color w:val="FF0000"/>
-          <w:sz w:val="20"/>
-          <w:szCs w:val="20"/>
-        </w:rPr>
-        <w:t>'</w:t>
-      </w:r>
-      <w:r>
-        <w:rPr>
-          <w:rFonts w:ascii="Courier New" w:hAnsi="Courier New" w:cs="Courier New"/>
-          <w:noProof/>
-          <w:color w:val="808080"/>
-          <w:sz w:val="20"/>
-          <w:szCs w:val="20"/>
-        </w:rPr>
-        <w:t>,</w:t>
-      </w:r>
-      <w:r>
-        <w:rPr>
-          <w:rFonts w:ascii="Courier New" w:hAnsi="Courier New" w:cs="Courier New"/>
-          <w:noProof/>
-          <w:color w:val="FF0000"/>
-          <w:sz w:val="20"/>
-          <w:szCs w:val="20"/>
-        </w:rPr>
-        <w:t>'2005-</w:t>
-      </w:r>
-      <w:r>
-        <w:rPr>
-          <w:rFonts w:ascii="Courier New" w:hAnsi="Courier New" w:cs="Courier New"/>
-          <w:noProof/>
-          <w:color w:val="FF0000"/>
-          <w:sz w:val="20"/>
-          <w:szCs w:val="20"/>
-        </w:rPr>
-        <w:t>03</w:t>
-      </w:r>
-      <w:r>
-        <w:rPr>
-          <w:rFonts w:ascii="Courier New" w:hAnsi="Courier New" w:cs="Courier New"/>
-          <w:noProof/>
-          <w:color w:val="FF0000"/>
-          <w:sz w:val="20"/>
-          <w:szCs w:val="20"/>
-        </w:rPr>
-        <w:t>-29'</w:t>
+        <w:t>'2005-03-29'</w:t>
       </w:r>
       <w:r>
         <w:rPr>
@@ -1117,7 +978,17 @@
           <w:sz w:val="20"/>
           <w:szCs w:val="20"/>
         </w:rPr>
-        <w:t>'</w:t>
+        <w:t>'Cuong'</w:t>
+      </w:r>
+      <w:r>
+        <w:rPr>
+          <w:rFonts w:ascii="Courier New" w:hAnsi="Courier New" w:cs="Courier New"/>
+          <w:noProof/>
+          <w:color w:val="808080"/>
+          <w:sz w:val="20"/>
+          <w:szCs w:val="20"/>
+        </w:rPr>
+        <w:t>,</w:t>
       </w:r>
       <w:r>
         <w:rPr>
@@ -1127,7 +998,17 @@
           <w:sz w:val="20"/>
           <w:szCs w:val="20"/>
         </w:rPr>
-        <w:t>Cuong</w:t>
+        <w:t>'12345'</w:t>
+      </w:r>
+      <w:r>
+        <w:rPr>
+          <w:rFonts w:ascii="Courier New" w:hAnsi="Courier New" w:cs="Courier New"/>
+          <w:noProof/>
+          <w:color w:val="808080"/>
+          <w:sz w:val="20"/>
+          <w:szCs w:val="20"/>
+        </w:rPr>
+        <w:t>,</w:t>
       </w:r>
       <w:r>
         <w:rPr>
@@ -1137,87 +1018,7 @@
           <w:sz w:val="20"/>
           <w:szCs w:val="20"/>
         </w:rPr>
-        <w:t>'</w:t>
-      </w:r>
-      <w:r>
-        <w:rPr>
-          <w:rFonts w:ascii="Courier New" w:hAnsi="Courier New" w:cs="Courier New"/>
-          <w:noProof/>
-          <w:color w:val="808080"/>
-          <w:sz w:val="20"/>
-          <w:szCs w:val="20"/>
-        </w:rPr>
-        <w:t>,</w:t>
-      </w:r>
-      <w:r>
-        <w:rPr>
-          <w:rFonts w:ascii="Courier New" w:hAnsi="Courier New" w:cs="Courier New"/>
-          <w:noProof/>
-          <w:color w:val="FF0000"/>
-          <w:sz w:val="20"/>
-          <w:szCs w:val="20"/>
-        </w:rPr>
-        <w:t>'12345'</w:t>
-      </w:r>
-      <w:r>
-        <w:rPr>
-          <w:rFonts w:ascii="Courier New" w:hAnsi="Courier New" w:cs="Courier New"/>
-          <w:noProof/>
-          <w:color w:val="808080"/>
-          <w:sz w:val="20"/>
-          <w:szCs w:val="20"/>
-        </w:rPr>
-        <w:t>,</w:t>
-      </w:r>
-      <w:r>
-        <w:rPr>
-          <w:rFonts w:ascii="Courier New" w:hAnsi="Courier New" w:cs="Courier New"/>
-          <w:noProof/>
-          <w:color w:val="FF0000"/>
-          <w:sz w:val="20"/>
-          <w:szCs w:val="20"/>
-        </w:rPr>
-        <w:t>'200</w:t>
-      </w:r>
-      <w:r>
-        <w:rPr>
-          <w:rFonts w:ascii="Courier New" w:hAnsi="Courier New" w:cs="Courier New"/>
-          <w:noProof/>
-          <w:color w:val="FF0000"/>
-          <w:sz w:val="20"/>
-          <w:szCs w:val="20"/>
-        </w:rPr>
-        <w:t>1</w:t>
-      </w:r>
-      <w:r>
-        <w:rPr>
-          <w:rFonts w:ascii="Courier New" w:hAnsi="Courier New" w:cs="Courier New"/>
-          <w:noProof/>
-          <w:color w:val="FF0000"/>
-          <w:sz w:val="20"/>
-          <w:szCs w:val="20"/>
-        </w:rPr>
-        <w:t>-03-</w:t>
-      </w:r>
-      <w:r>
-        <w:rPr>
-          <w:rFonts w:ascii="Courier New" w:hAnsi="Courier New" w:cs="Courier New"/>
-          <w:noProof/>
-          <w:color w:val="FF0000"/>
-          <w:sz w:val="20"/>
-          <w:szCs w:val="20"/>
-        </w:rPr>
-        <w:t>05</w:t>
-      </w:r>
-      <w:r>
-        <w:rPr>
-          <w:rFonts w:ascii="Courier New" w:hAnsi="Courier New" w:cs="Courier New"/>
-          <w:noProof/>
-          <w:color w:val="FF0000"/>
-          <w:sz w:val="20"/>
-          <w:szCs w:val="20"/>
-        </w:rPr>
-        <w:t>'</w:t>
+        <w:t>'2001-03-05'</w:t>
       </w:r>
       <w:r>
         <w:rPr>
@@ -1386,7 +1187,17 @@
           <w:sz w:val="20"/>
           <w:szCs w:val="20"/>
         </w:rPr>
-        <w:t>'</w:t>
+        <w:t>'Thuong'</w:t>
+      </w:r>
+      <w:r>
+        <w:rPr>
+          <w:rFonts w:ascii="Courier New" w:hAnsi="Courier New" w:cs="Courier New"/>
+          <w:noProof/>
+          <w:color w:val="808080"/>
+          <w:sz w:val="20"/>
+          <w:szCs w:val="20"/>
+        </w:rPr>
+        <w:t>,</w:t>
       </w:r>
       <w:r>
         <w:rPr>
@@ -1396,7 +1207,17 @@
           <w:sz w:val="20"/>
           <w:szCs w:val="20"/>
         </w:rPr>
-        <w:t>Thuong</w:t>
+        <w:t>'12345'</w:t>
+      </w:r>
+      <w:r>
+        <w:rPr>
+          <w:rFonts w:ascii="Courier New" w:hAnsi="Courier New" w:cs="Courier New"/>
+          <w:noProof/>
+          <w:color w:val="808080"/>
+          <w:sz w:val="20"/>
+          <w:szCs w:val="20"/>
+        </w:rPr>
+        <w:t>,</w:t>
       </w:r>
       <w:r>
         <w:rPr>
@@ -1406,67 +1227,7 @@
           <w:sz w:val="20"/>
           <w:szCs w:val="20"/>
         </w:rPr>
-        <w:t>'</w:t>
-      </w:r>
-      <w:r>
-        <w:rPr>
-          <w:rFonts w:ascii="Courier New" w:hAnsi="Courier New" w:cs="Courier New"/>
-          <w:noProof/>
-          <w:color w:val="808080"/>
-          <w:sz w:val="20"/>
-          <w:szCs w:val="20"/>
-        </w:rPr>
-        <w:t>,</w:t>
-      </w:r>
-      <w:r>
-        <w:rPr>
-          <w:rFonts w:ascii="Courier New" w:hAnsi="Courier New" w:cs="Courier New"/>
-          <w:noProof/>
-          <w:color w:val="FF0000"/>
-          <w:sz w:val="20"/>
-          <w:szCs w:val="20"/>
-        </w:rPr>
-        <w:t>'12345'</w:t>
-      </w:r>
-      <w:r>
-        <w:rPr>
-          <w:rFonts w:ascii="Courier New" w:hAnsi="Courier New" w:cs="Courier New"/>
-          <w:noProof/>
-          <w:color w:val="808080"/>
-          <w:sz w:val="20"/>
-          <w:szCs w:val="20"/>
-        </w:rPr>
-        <w:t>,</w:t>
-      </w:r>
-      <w:r>
-        <w:rPr>
-          <w:rFonts w:ascii="Courier New" w:hAnsi="Courier New" w:cs="Courier New"/>
-          <w:noProof/>
-          <w:color w:val="FF0000"/>
-          <w:sz w:val="20"/>
-          <w:szCs w:val="20"/>
-        </w:rPr>
-        <w:t>'200</w:t>
-      </w:r>
-      <w:r>
-        <w:rPr>
-          <w:rFonts w:ascii="Courier New" w:hAnsi="Courier New" w:cs="Courier New"/>
-          <w:noProof/>
-          <w:color w:val="FF0000"/>
-          <w:sz w:val="20"/>
-          <w:szCs w:val="20"/>
-        </w:rPr>
-        <w:t>1</w:t>
-      </w:r>
-      <w:r>
-        <w:rPr>
-          <w:rFonts w:ascii="Courier New" w:hAnsi="Courier New" w:cs="Courier New"/>
-          <w:noProof/>
-          <w:color w:val="FF0000"/>
-          <w:sz w:val="20"/>
-          <w:szCs w:val="20"/>
-        </w:rPr>
-        <w:t>-03-29'</w:t>
+        <w:t>'2001-03-29'</w:t>
       </w:r>
       <w:r>
         <w:rPr>
@@ -2247,6 +2008,7 @@
           <w:color w:val="0000FF"/>
           <w:sz w:val="20"/>
           <w:szCs w:val="20"/>
+          <w:lang w:val="vi-VN"/>
         </w:rPr>
       </w:pPr>
       <w:r>
@@ -2267,6 +2029,7 @@
           <w:color w:val="0000FF"/>
           <w:sz w:val="20"/>
           <w:szCs w:val="20"/>
+          <w:lang w:val="vi-VN"/>
         </w:rPr>
         <w:t>GO</w:t>
       </w:r>
@@ -2283,6 +2046,7 @@
           <w:color w:val="0000FF"/>
           <w:sz w:val="20"/>
           <w:szCs w:val="20"/>
+          <w:lang w:val="vi-VN"/>
         </w:rPr>
       </w:pPr>
     </w:p>
@@ -2298,6 +2062,7 @@
           <w:color w:val="808080"/>
           <w:sz w:val="20"/>
           <w:szCs w:val="20"/>
+          <w:lang w:val="vi-VN"/>
         </w:rPr>
       </w:pPr>
       <w:r>
@@ -2307,6 +2072,7 @@
           <w:color w:val="0000FF"/>
           <w:sz w:val="20"/>
           <w:szCs w:val="20"/>
+          <w:lang w:val="vi-VN"/>
         </w:rPr>
         <w:t>INSERT</w:t>
       </w:r>
@@ -2316,16 +2082,18 @@
           <w:noProof/>
           <w:sz w:val="20"/>
           <w:szCs w:val="20"/>
-        </w:rPr>
-        <w:t xml:space="preserve"> </w:t>
-      </w:r>
-      <w:r>
-        <w:rPr>
-          <w:rFonts w:ascii="Courier New" w:hAnsi="Courier New" w:cs="Courier New"/>
-          <w:noProof/>
-          <w:color w:val="0000FF"/>
-          <w:sz w:val="20"/>
-          <w:szCs w:val="20"/>
+          <w:lang w:val="vi-VN"/>
+        </w:rPr>
+        <w:t xml:space="preserve"> </w:t>
+      </w:r>
+      <w:r>
+        <w:rPr>
+          <w:rFonts w:ascii="Courier New" w:hAnsi="Courier New" w:cs="Courier New"/>
+          <w:noProof/>
+          <w:color w:val="0000FF"/>
+          <w:sz w:val="20"/>
+          <w:szCs w:val="20"/>
+          <w:lang w:val="vi-VN"/>
         </w:rPr>
         <w:t>INTO</w:t>
       </w:r>
@@ -2335,25 +2103,18 @@
           <w:noProof/>
           <w:sz w:val="20"/>
           <w:szCs w:val="20"/>
-        </w:rPr>
-        <w:t xml:space="preserve"> </w:t>
-      </w:r>
-      <w:r>
-        <w:rPr>
-          <w:rFonts w:ascii="Courier New" w:hAnsi="Courier New" w:cs="Courier New"/>
-          <w:noProof/>
-          <w:sz w:val="20"/>
-          <w:szCs w:val="20"/>
-        </w:rPr>
-        <w:t>Posts</w:t>
-      </w:r>
-      <w:r>
-        <w:rPr>
-          <w:rFonts w:ascii="Courier New" w:hAnsi="Courier New" w:cs="Courier New"/>
-          <w:noProof/>
-          <w:color w:val="808080"/>
-          <w:sz w:val="20"/>
-          <w:szCs w:val="20"/>
+          <w:lang w:val="vi-VN"/>
+        </w:rPr>
+        <w:t xml:space="preserve"> Posts</w:t>
+      </w:r>
+      <w:r>
+        <w:rPr>
+          <w:rFonts w:ascii="Courier New" w:hAnsi="Courier New" w:cs="Courier New"/>
+          <w:noProof/>
+          <w:color w:val="808080"/>
+          <w:sz w:val="20"/>
+          <w:szCs w:val="20"/>
+          <w:lang w:val="vi-VN"/>
         </w:rPr>
         <w:t>(</w:t>
       </w:r>
@@ -2363,34 +2124,18 @@
           <w:noProof/>
           <w:sz w:val="20"/>
           <w:szCs w:val="20"/>
-        </w:rPr>
-        <w:t>[</w:t>
-      </w:r>
-      <w:r>
-        <w:rPr>
-          <w:rFonts w:ascii="Courier New" w:hAnsi="Courier New" w:cs="Courier New"/>
-          <w:noProof/>
-          <w:sz w:val="20"/>
-          <w:szCs w:val="20"/>
-        </w:rPr>
-        <w:t>P</w:t>
-      </w:r>
-      <w:r>
-        <w:rPr>
-          <w:rFonts w:ascii="Courier New" w:hAnsi="Courier New" w:cs="Courier New"/>
-          <w:noProof/>
-          <w:sz w:val="20"/>
-          <w:szCs w:val="20"/>
-        </w:rPr>
-        <w:t>name]</w:t>
-      </w:r>
-      <w:r>
-        <w:rPr>
-          <w:rFonts w:ascii="Courier New" w:hAnsi="Courier New" w:cs="Courier New"/>
-          <w:noProof/>
-          <w:color w:val="808080"/>
-          <w:sz w:val="20"/>
-          <w:szCs w:val="20"/>
+          <w:lang w:val="vi-VN"/>
+        </w:rPr>
+        <w:t>[Pname]</w:t>
+      </w:r>
+      <w:r>
+        <w:rPr>
+          <w:rFonts w:ascii="Courier New" w:hAnsi="Courier New" w:cs="Courier New"/>
+          <w:noProof/>
+          <w:color w:val="808080"/>
+          <w:sz w:val="20"/>
+          <w:szCs w:val="20"/>
+          <w:lang w:val="vi-VN"/>
         </w:rPr>
         <w:t>,</w:t>
       </w:r>
@@ -2400,34 +2145,18 @@
           <w:noProof/>
           <w:sz w:val="20"/>
           <w:szCs w:val="20"/>
-        </w:rPr>
-        <w:t>[</w:t>
-      </w:r>
-      <w:r>
-        <w:rPr>
-          <w:rFonts w:ascii="Courier New" w:hAnsi="Courier New" w:cs="Courier New"/>
-          <w:noProof/>
-          <w:sz w:val="20"/>
-          <w:szCs w:val="20"/>
-        </w:rPr>
-        <w:t>Title</w:t>
-      </w:r>
-      <w:r>
-        <w:rPr>
-          <w:rFonts w:ascii="Courier New" w:hAnsi="Courier New" w:cs="Courier New"/>
-          <w:noProof/>
-          <w:sz w:val="20"/>
-          <w:szCs w:val="20"/>
-        </w:rPr>
-        <w:t>]</w:t>
-      </w:r>
-      <w:r>
-        <w:rPr>
-          <w:rFonts w:ascii="Courier New" w:hAnsi="Courier New" w:cs="Courier New"/>
-          <w:noProof/>
-          <w:color w:val="808080"/>
-          <w:sz w:val="20"/>
-          <w:szCs w:val="20"/>
+          <w:lang w:val="vi-VN"/>
+        </w:rPr>
+        <w:t>[Title]</w:t>
+      </w:r>
+      <w:r>
+        <w:rPr>
+          <w:rFonts w:ascii="Courier New" w:hAnsi="Courier New" w:cs="Courier New"/>
+          <w:noProof/>
+          <w:color w:val="808080"/>
+          <w:sz w:val="20"/>
+          <w:szCs w:val="20"/>
+          <w:lang w:val="vi-VN"/>
         </w:rPr>
         <w:t>,</w:t>
       </w:r>
@@ -2437,43 +2166,18 @@
           <w:noProof/>
           <w:sz w:val="20"/>
           <w:szCs w:val="20"/>
-        </w:rPr>
-        <w:t>[</w:t>
-      </w:r>
-      <w:r>
-        <w:rPr>
-          <w:rFonts w:ascii="Courier New" w:hAnsi="Courier New" w:cs="Courier New"/>
-          <w:noProof/>
-          <w:sz w:val="20"/>
-          <w:szCs w:val="20"/>
-        </w:rPr>
-        <w:t>Describe</w:t>
-      </w:r>
-      <w:r>
-        <w:rPr>
-          <w:rFonts w:ascii="Courier New" w:hAnsi="Courier New" w:cs="Courier New"/>
-          <w:noProof/>
-          <w:sz w:val="20"/>
-          <w:szCs w:val="20"/>
-        </w:rPr>
-        <w:t>]</w:t>
-      </w:r>
-      <w:r>
-        <w:rPr>
-          <w:rFonts w:ascii="Courier New" w:hAnsi="Courier New" w:cs="Courier New"/>
-          <w:noProof/>
-          <w:sz w:val="20"/>
-          <w:szCs w:val="20"/>
-        </w:rPr>
-        <w:t>,[ImgLink],[Category]</w:t>
-      </w:r>
-      <w:r>
-        <w:rPr>
-          <w:rFonts w:ascii="Courier New" w:hAnsi="Courier New" w:cs="Courier New"/>
-          <w:noProof/>
-          <w:color w:val="808080"/>
-          <w:sz w:val="20"/>
-          <w:szCs w:val="20"/>
+          <w:lang w:val="vi-VN"/>
+        </w:rPr>
+        <w:t>[Describe],[ImgLink],[Category]</w:t>
+      </w:r>
+      <w:r>
+        <w:rPr>
+          <w:rFonts w:ascii="Courier New" w:hAnsi="Courier New" w:cs="Courier New"/>
+          <w:noProof/>
+          <w:color w:val="808080"/>
+          <w:sz w:val="20"/>
+          <w:szCs w:val="20"/>
+          <w:lang w:val="vi-VN"/>
         </w:rPr>
         <w:t>)</w:t>
       </w:r>
@@ -2483,16 +2187,18 @@
           <w:noProof/>
           <w:sz w:val="20"/>
           <w:szCs w:val="20"/>
-        </w:rPr>
-        <w:t xml:space="preserve"> </w:t>
-      </w:r>
-      <w:r>
-        <w:rPr>
-          <w:rFonts w:ascii="Courier New" w:hAnsi="Courier New" w:cs="Courier New"/>
-          <w:noProof/>
-          <w:color w:val="0000FF"/>
-          <w:sz w:val="20"/>
-          <w:szCs w:val="20"/>
+          <w:lang w:val="vi-VN"/>
+        </w:rPr>
+        <w:t xml:space="preserve"> </w:t>
+      </w:r>
+      <w:r>
+        <w:rPr>
+          <w:rFonts w:ascii="Courier New" w:hAnsi="Courier New" w:cs="Courier New"/>
+          <w:noProof/>
+          <w:color w:val="0000FF"/>
+          <w:sz w:val="20"/>
+          <w:szCs w:val="20"/>
+          <w:lang w:val="vi-VN"/>
         </w:rPr>
         <w:t>VALUES</w:t>
       </w:r>
@@ -2503,6 +2209,7 @@
           <w:color w:val="808080"/>
           <w:sz w:val="20"/>
           <w:szCs w:val="20"/>
+          <w:lang w:val="vi-VN"/>
         </w:rPr>
         <w:t>(</w:t>
       </w:r>
@@ -2513,6 +2220,7 @@
           <w:color w:val="FF0000"/>
           <w:sz w:val="20"/>
           <w:szCs w:val="20"/>
+          <w:lang w:val="vi-VN"/>
         </w:rPr>
         <w:t>'</w:t>
       </w:r>
@@ -2523,6 +2231,7 @@
           <w:color w:val="FF0000"/>
           <w:sz w:val="20"/>
           <w:szCs w:val="20"/>
+          <w:lang w:val="vi-VN"/>
         </w:rPr>
         <w:t>Cuong</w:t>
       </w:r>
@@ -2533,6 +2242,7 @@
           <w:color w:val="FF0000"/>
           <w:sz w:val="20"/>
           <w:szCs w:val="20"/>
+          <w:lang w:val="vi-VN"/>
         </w:rPr>
         <w:t>'</w:t>
       </w:r>
@@ -2543,6 +2253,7 @@
           <w:color w:val="808080"/>
           <w:sz w:val="20"/>
           <w:szCs w:val="20"/>
+          <w:lang w:val="vi-VN"/>
         </w:rPr>
         <w:t>,</w:t>
       </w:r>
@@ -2553,10 +2264,14 @@
           <w:color w:val="FF0000"/>
           <w:sz w:val="20"/>
           <w:szCs w:val="20"/>
+          <w:lang w:val="vi-VN"/>
         </w:rPr>
         <w:t>’</w:t>
       </w:r>
       <w:r>
+        <w:rPr>
+          <w:lang w:val="vi-VN"/>
+        </w:rPr>
         <w:t xml:space="preserve"> </w:t>
       </w:r>
       <w:r>
@@ -2566,8 +2281,31 @@
           <w:color w:val="FF0000"/>
           <w:sz w:val="20"/>
           <w:szCs w:val="20"/>
-        </w:rPr>
-        <w:t>Có tới 7 mẫu iPhone lọt vào danh sách Top 10 smartphone bán chạy nhất năm 2021, Android chỉ có 3</w:t>
+          <w:lang w:val="vi-VN"/>
+        </w:rPr>
+        <w:t>Có tới 7 mẫu iPhone lọt vào danh sách Top 10 smartphone bán chạy nhất năm 2021, Android chỉ có 3’</w:t>
+      </w:r>
+      <w:r>
+        <w:rPr>
+          <w:rFonts w:ascii="Courier New" w:hAnsi="Courier New" w:cs="Courier New"/>
+          <w:noProof/>
+          <w:color w:val="808080"/>
+          <w:sz w:val="20"/>
+          <w:szCs w:val="20"/>
+          <w:lang w:val="vi-VN"/>
+        </w:rPr>
+        <w:t xml:space="preserve"> </w:t>
+      </w:r>
+      <w:r>
+        <w:rPr>
+          <w:rFonts w:ascii="Courier New" w:hAnsi="Courier New" w:cs="Courier New"/>
+          <w:noProof/>
+          <w:color w:val="808080"/>
+          <w:sz w:val="20"/>
+          <w:szCs w:val="20"/>
+          <w:lang w:val="vi-VN"/>
+        </w:rPr>
+        <w:t>,</w:t>
       </w:r>
       <w:r>
         <w:rPr>
@@ -2576,28 +2314,15 @@
           <w:color w:val="FF0000"/>
           <w:sz w:val="20"/>
           <w:szCs w:val="20"/>
+          <w:lang w:val="vi-VN"/>
         </w:rPr>
         <w:t>’</w:t>
       </w:r>
       <w:r>
         <w:rPr>
-          <w:rFonts w:ascii="Courier New" w:hAnsi="Courier New" w:cs="Courier New"/>
-          <w:noProof/>
-          <w:color w:val="808080"/>
-          <w:sz w:val="20"/>
-          <w:szCs w:val="20"/>
-        </w:rPr>
-        <w:t xml:space="preserve"> </w:t>
-      </w:r>
-      <w:r>
-        <w:rPr>
-          <w:rFonts w:ascii="Courier New" w:hAnsi="Courier New" w:cs="Courier New"/>
-          <w:noProof/>
-          <w:color w:val="808080"/>
-          <w:sz w:val="20"/>
-          <w:szCs w:val="20"/>
-        </w:rPr>
-        <w:t>,</w:t>
+          <w:lang w:val="vi-VN"/>
+        </w:rPr>
+        <w:t xml:space="preserve"> </w:t>
       </w:r>
       <w:r>
         <w:rPr>
@@ -2606,59 +2331,18 @@
           <w:color w:val="FF0000"/>
           <w:sz w:val="20"/>
           <w:szCs w:val="20"/>
-        </w:rPr>
-        <w:t>’</w:t>
-      </w:r>
-      <w:r>
-        <w:t xml:space="preserve"> </w:t>
-      </w:r>
-      <w:r>
-        <w:rPr>
-          <w:rFonts w:ascii="Courier New" w:hAnsi="Courier New" w:cs="Courier New"/>
-          <w:noProof/>
-          <w:color w:val="FF0000"/>
-          <w:sz w:val="20"/>
-          <w:szCs w:val="20"/>
-        </w:rPr>
-        <w:t>Đố bạn biết, đâu là mẫu smartphone bán chạy nhất trên toàn thế giới vào năm 2021? Nếu trong đầu bạn nghĩ ngay đến Apple thì bạn đã đúng đó. Trên thực tế, có tới 5 mẫu smartphone bán chạy nhất năm 2021 đều là iPhone theo thống kê mới nhất của trang Counterpoint.</w:t>
-      </w:r>
-      <w:r>
-        <w:rPr>
-          <w:rFonts w:ascii="Courier New" w:hAnsi="Courier New" w:cs="Courier New"/>
-          <w:noProof/>
-          <w:color w:val="FF0000"/>
-          <w:sz w:val="20"/>
-          <w:szCs w:val="20"/>
-        </w:rPr>
-        <w:t>’, ‘</w:t>
-      </w:r>
-      <w:r>
-        <w:rPr>
-          <w:rFonts w:ascii="Courier New" w:hAnsi="Courier New" w:cs="Courier New"/>
-          <w:noProof/>
-          <w:color w:val="FF0000"/>
-          <w:sz w:val="20"/>
-          <w:szCs w:val="20"/>
-        </w:rPr>
-        <w:t>https://photo.techrum.vn/images/2022/03/11/2022-03-11_1807599920b7eb2c02df6d.png</w:t>
-      </w:r>
-      <w:r>
-        <w:rPr>
-          <w:rFonts w:ascii="Courier New" w:hAnsi="Courier New" w:cs="Courier New"/>
-          <w:noProof/>
-          <w:color w:val="FF0000"/>
-          <w:sz w:val="20"/>
-          <w:szCs w:val="20"/>
-        </w:rPr>
-        <w:t>’,1</w:t>
-      </w:r>
-      <w:r>
-        <w:rPr>
-          <w:rFonts w:ascii="Courier New" w:hAnsi="Courier New" w:cs="Courier New"/>
-          <w:noProof/>
-          <w:color w:val="808080"/>
-          <w:sz w:val="20"/>
-          <w:szCs w:val="20"/>
+          <w:lang w:val="vi-VN"/>
+        </w:rPr>
+        <w:t>Đố bạn biết, đâu là mẫu smartphone bán chạy nhất trên toàn thế giới vào năm 2021? Nếu trong đầu bạn nghĩ ngay đến Apple thì bạn đã đúng đó. Trên thực tế, có tới 5 mẫu smartphone bán chạy nhất năm 2021 đều là iPhone theo thống kê mới nhất của trang Counterpoint.’, ‘https://photo.techrum.vn/images/2022/03/11/2022-03-11_1807599920b7eb2c02df6d.png’,1</w:t>
+      </w:r>
+      <w:r>
+        <w:rPr>
+          <w:rFonts w:ascii="Courier New" w:hAnsi="Courier New" w:cs="Courier New"/>
+          <w:noProof/>
+          <w:color w:val="808080"/>
+          <w:sz w:val="20"/>
+          <w:szCs w:val="20"/>
+          <w:lang w:val="vi-VN"/>
         </w:rPr>
         <w:t>);</w:t>
       </w:r>
@@ -2671,6 +2355,7 @@
           <w:color w:val="0000FF"/>
           <w:sz w:val="20"/>
           <w:szCs w:val="20"/>
+          <w:lang w:val="vi-VN"/>
         </w:rPr>
       </w:pPr>
     </w:p>
@@ -3769,7 +3454,7 @@
           <w:szCs w:val="20"/>
           <w:lang w:val="vi-VN"/>
         </w:rPr>
-        <w:t>SELECT</w:t>
+        <w:t>select</w:t>
       </w:r>
       <w:r>
         <w:rPr>
@@ -3796,12 +3481,22 @@
         <w:rPr>
           <w:rFonts w:ascii="Courier New" w:hAnsi="Courier New" w:cs="Courier New"/>
           <w:noProof/>
-          <w:color w:val="0000FF"/>
-          <w:sz w:val="20"/>
-          <w:szCs w:val="20"/>
-          <w:lang w:val="vi-VN"/>
-        </w:rPr>
-        <w:t>FROM</w:t>
+          <w:sz w:val="20"/>
+          <w:szCs w:val="20"/>
+          <w:lang w:val="vi-VN"/>
+        </w:rPr>
+        <w:t xml:space="preserve"> </w:t>
+      </w:r>
+      <w:r>
+        <w:rPr>
+          <w:rFonts w:ascii="Courier New" w:hAnsi="Courier New" w:cs="Courier New"/>
+          <w:noProof/>
+          <w:color w:val="0000FF"/>
+          <w:sz w:val="20"/>
+          <w:szCs w:val="20"/>
+          <w:lang w:val="vi-VN"/>
+        </w:rPr>
+        <w:t>from</w:t>
       </w:r>
     </w:p>
     <w:p>
@@ -3813,6 +3508,7 @@
         <w:rPr>
           <w:rFonts w:ascii="Courier New" w:hAnsi="Courier New" w:cs="Courier New"/>
           <w:noProof/>
+          <w:color w:val="808080"/>
           <w:sz w:val="20"/>
           <w:szCs w:val="20"/>
           <w:lang w:val="vi-VN"/>
@@ -3838,17 +3534,166 @@
           <w:szCs w:val="20"/>
           <w:lang w:val="vi-VN"/>
         </w:rPr>
-        <w:t>SELECT</w:t>
-      </w:r>
-      <w:r>
-        <w:rPr>
-          <w:rFonts w:ascii="Courier New" w:hAnsi="Courier New" w:cs="Courier New"/>
-          <w:noProof/>
-          <w:sz w:val="20"/>
-          <w:szCs w:val="20"/>
-          <w:lang w:val="vi-VN"/>
-        </w:rPr>
-        <w:t xml:space="preserve"> id</w:t>
+        <w:t>select</w:t>
+      </w:r>
+      <w:r>
+        <w:rPr>
+          <w:rFonts w:ascii="Courier New" w:hAnsi="Courier New" w:cs="Courier New"/>
+          <w:noProof/>
+          <w:sz w:val="20"/>
+          <w:szCs w:val="20"/>
+          <w:lang w:val="vi-VN"/>
+        </w:rPr>
+        <w:t xml:space="preserve"> </w:t>
+      </w:r>
+      <w:r>
+        <w:rPr>
+          <w:rFonts w:ascii="Courier New" w:hAnsi="Courier New" w:cs="Courier New"/>
+          <w:noProof/>
+          <w:color w:val="FF00FF"/>
+          <w:sz w:val="20"/>
+          <w:szCs w:val="20"/>
+          <w:lang w:val="vi-VN"/>
+        </w:rPr>
+        <w:t>ROW_NUMBER</w:t>
+      </w:r>
+      <w:r>
+        <w:rPr>
+          <w:rFonts w:ascii="Courier New" w:hAnsi="Courier New" w:cs="Courier New"/>
+          <w:noProof/>
+          <w:color w:val="808080"/>
+          <w:sz w:val="20"/>
+          <w:szCs w:val="20"/>
+          <w:lang w:val="vi-VN"/>
+        </w:rPr>
+        <w:t>()</w:t>
+      </w:r>
+      <w:r>
+        <w:rPr>
+          <w:rFonts w:ascii="Courier New" w:hAnsi="Courier New" w:cs="Courier New"/>
+          <w:noProof/>
+          <w:sz w:val="20"/>
+          <w:szCs w:val="20"/>
+          <w:lang w:val="vi-VN"/>
+        </w:rPr>
+        <w:t xml:space="preserve"> </w:t>
+      </w:r>
+      <w:r>
+        <w:rPr>
+          <w:rFonts w:ascii="Courier New" w:hAnsi="Courier New" w:cs="Courier New"/>
+          <w:noProof/>
+          <w:color w:val="0000FF"/>
+          <w:sz w:val="20"/>
+          <w:szCs w:val="20"/>
+          <w:lang w:val="vi-VN"/>
+        </w:rPr>
+        <w:t xml:space="preserve">over </w:t>
+      </w:r>
+      <w:r>
+        <w:rPr>
+          <w:rFonts w:ascii="Courier New" w:hAnsi="Courier New" w:cs="Courier New"/>
+          <w:noProof/>
+          <w:color w:val="808080"/>
+          <w:sz w:val="20"/>
+          <w:szCs w:val="20"/>
+          <w:lang w:val="vi-VN"/>
+        </w:rPr>
+        <w:t>(</w:t>
+      </w:r>
+      <w:r>
+        <w:rPr>
+          <w:rFonts w:ascii="Courier New" w:hAnsi="Courier New" w:cs="Courier New"/>
+          <w:noProof/>
+          <w:color w:val="0000FF"/>
+          <w:sz w:val="20"/>
+          <w:szCs w:val="20"/>
+          <w:lang w:val="vi-VN"/>
+        </w:rPr>
+        <w:t>order</w:t>
+      </w:r>
+      <w:r>
+        <w:rPr>
+          <w:rFonts w:ascii="Courier New" w:hAnsi="Courier New" w:cs="Courier New"/>
+          <w:noProof/>
+          <w:sz w:val="20"/>
+          <w:szCs w:val="20"/>
+          <w:lang w:val="vi-VN"/>
+        </w:rPr>
+        <w:t xml:space="preserve"> </w:t>
+      </w:r>
+      <w:r>
+        <w:rPr>
+          <w:rFonts w:ascii="Courier New" w:hAnsi="Courier New" w:cs="Courier New"/>
+          <w:noProof/>
+          <w:color w:val="0000FF"/>
+          <w:sz w:val="20"/>
+          <w:szCs w:val="20"/>
+          <w:lang w:val="vi-VN"/>
+        </w:rPr>
+        <w:t>by</w:t>
+      </w:r>
+      <w:r>
+        <w:rPr>
+          <w:rFonts w:ascii="Courier New" w:hAnsi="Courier New" w:cs="Courier New"/>
+          <w:noProof/>
+          <w:sz w:val="20"/>
+          <w:szCs w:val="20"/>
+          <w:lang w:val="vi-VN"/>
+        </w:rPr>
+        <w:t xml:space="preserve"> Pid </w:t>
+      </w:r>
+      <w:r>
+        <w:rPr>
+          <w:rFonts w:ascii="Courier New" w:hAnsi="Courier New" w:cs="Courier New"/>
+          <w:noProof/>
+          <w:color w:val="0000FF"/>
+          <w:sz w:val="20"/>
+          <w:szCs w:val="20"/>
+          <w:lang w:val="vi-VN"/>
+        </w:rPr>
+        <w:t>desc</w:t>
+      </w:r>
+      <w:r>
+        <w:rPr>
+          <w:rFonts w:ascii="Courier New" w:hAnsi="Courier New" w:cs="Courier New"/>
+          <w:noProof/>
+          <w:color w:val="808080"/>
+          <w:sz w:val="20"/>
+          <w:szCs w:val="20"/>
+          <w:lang w:val="vi-VN"/>
+        </w:rPr>
+        <w:t>)</w:t>
+      </w:r>
+      <w:r>
+        <w:rPr>
+          <w:rFonts w:ascii="Courier New" w:hAnsi="Courier New" w:cs="Courier New"/>
+          <w:noProof/>
+          <w:sz w:val="20"/>
+          <w:szCs w:val="20"/>
+          <w:lang w:val="vi-VN"/>
+        </w:rPr>
+        <w:t xml:space="preserve"> </w:t>
+      </w:r>
+      <w:r>
+        <w:rPr>
+          <w:rFonts w:ascii="Courier New" w:hAnsi="Courier New" w:cs="Courier New"/>
+          <w:noProof/>
+          <w:color w:val="0000FF"/>
+          <w:sz w:val="20"/>
+          <w:szCs w:val="20"/>
+          <w:lang w:val="vi-VN"/>
+        </w:rPr>
+        <w:t>as</w:t>
+      </w:r>
+      <w:r>
+        <w:rPr>
+          <w:rFonts w:ascii="Courier New" w:hAnsi="Courier New" w:cs="Courier New"/>
+          <w:noProof/>
+          <w:sz w:val="20"/>
+          <w:szCs w:val="20"/>
+          <w:lang w:val="vi-VN"/>
+        </w:rPr>
+        <w:t xml:space="preserve"> r</w:t>
       </w:r>
       <w:r>
         <w:rPr>
@@ -3869,28 +3714,18 @@
           <w:szCs w:val="20"/>
           <w:lang w:val="vi-VN"/>
         </w:rPr>
-        <w:t xml:space="preserve"> name</w:t>
-      </w:r>
-      <w:r>
-        <w:rPr>
-          <w:rFonts w:ascii="Courier New" w:hAnsi="Courier New" w:cs="Courier New"/>
-          <w:noProof/>
-          <w:color w:val="808080"/>
-          <w:sz w:val="20"/>
-          <w:szCs w:val="20"/>
-          <w:lang w:val="vi-VN"/>
-        </w:rPr>
-        <w:t>,</w:t>
-      </w:r>
-      <w:r>
-        <w:rPr>
-          <w:rFonts w:ascii="Courier New" w:hAnsi="Courier New" w:cs="Courier New"/>
-          <w:noProof/>
-          <w:sz w:val="20"/>
-          <w:szCs w:val="20"/>
-          <w:lang w:val="vi-VN"/>
-        </w:rPr>
-        <w:t xml:space="preserve"> </w:t>
+        <w:t xml:space="preserve"> </w:t>
+      </w:r>
+      <w:r>
+        <w:rPr>
+          <w:rFonts w:ascii="Courier New" w:hAnsi="Courier New" w:cs="Courier New"/>
+          <w:noProof/>
+          <w:color w:val="808080"/>
+          <w:sz w:val="20"/>
+          <w:szCs w:val="20"/>
+          <w:lang w:val="vi-VN"/>
+        </w:rPr>
+        <w:t>*</w:t>
       </w:r>
     </w:p>
     <w:p>
@@ -3911,97 +3746,22 @@
         <w:rPr>
           <w:rFonts w:ascii="Courier New" w:hAnsi="Courier New" w:cs="Courier New"/>
           <w:noProof/>
-          <w:color w:val="FF00FF"/>
-          <w:sz w:val="20"/>
-          <w:szCs w:val="20"/>
-          <w:lang w:val="vi-VN"/>
-        </w:rPr>
-        <w:t>ROW_NUMBER</w:t>
-      </w:r>
-      <w:r>
-        <w:rPr>
-          <w:rFonts w:ascii="Courier New" w:hAnsi="Courier New" w:cs="Courier New"/>
-          <w:noProof/>
-          <w:color w:val="808080"/>
-          <w:sz w:val="20"/>
-          <w:szCs w:val="20"/>
-          <w:lang w:val="vi-VN"/>
-        </w:rPr>
-        <w:t>()</w:t>
-      </w:r>
-      <w:r>
-        <w:rPr>
-          <w:rFonts w:ascii="Courier New" w:hAnsi="Courier New" w:cs="Courier New"/>
-          <w:noProof/>
-          <w:sz w:val="20"/>
-          <w:szCs w:val="20"/>
-          <w:lang w:val="vi-VN"/>
-        </w:rPr>
-        <w:t xml:space="preserve"> </w:t>
-      </w:r>
-      <w:r>
-        <w:rPr>
-          <w:rFonts w:ascii="Courier New" w:hAnsi="Courier New" w:cs="Courier New"/>
-          <w:noProof/>
-          <w:color w:val="0000FF"/>
-          <w:sz w:val="20"/>
-          <w:szCs w:val="20"/>
-          <w:lang w:val="vi-VN"/>
-        </w:rPr>
-        <w:t xml:space="preserve">OVER </w:t>
-      </w:r>
-      <w:r>
-        <w:rPr>
-          <w:rFonts w:ascii="Courier New" w:hAnsi="Courier New" w:cs="Courier New"/>
-          <w:noProof/>
-          <w:color w:val="808080"/>
-          <w:sz w:val="20"/>
-          <w:szCs w:val="20"/>
-          <w:lang w:val="vi-VN"/>
-        </w:rPr>
-        <w:t>(</w:t>
-      </w:r>
-      <w:r>
-        <w:rPr>
-          <w:rFonts w:ascii="Courier New" w:hAnsi="Courier New" w:cs="Courier New"/>
-          <w:noProof/>
-          <w:color w:val="0000FF"/>
-          <w:sz w:val="20"/>
-          <w:szCs w:val="20"/>
-          <w:lang w:val="vi-VN"/>
-        </w:rPr>
-        <w:t>ORDER</w:t>
-      </w:r>
-      <w:r>
-        <w:rPr>
-          <w:rFonts w:ascii="Courier New" w:hAnsi="Courier New" w:cs="Courier New"/>
-          <w:noProof/>
-          <w:sz w:val="20"/>
-          <w:szCs w:val="20"/>
-          <w:lang w:val="vi-VN"/>
-        </w:rPr>
-        <w:t xml:space="preserve"> </w:t>
-      </w:r>
-      <w:r>
-        <w:rPr>
-          <w:rFonts w:ascii="Courier New" w:hAnsi="Courier New" w:cs="Courier New"/>
-          <w:noProof/>
-          <w:color w:val="0000FF"/>
-          <w:sz w:val="20"/>
-          <w:szCs w:val="20"/>
-          <w:lang w:val="vi-VN"/>
-        </w:rPr>
-        <w:t>BY</w:t>
-      </w:r>
-      <w:r>
-        <w:rPr>
-          <w:rFonts w:ascii="Courier New" w:hAnsi="Courier New" w:cs="Courier New"/>
-          <w:noProof/>
-          <w:sz w:val="20"/>
-          <w:szCs w:val="20"/>
-          <w:lang w:val="vi-VN"/>
-        </w:rPr>
-        <w:t xml:space="preserve"> id</w:t>
+          <w:color w:val="0000FF"/>
+          <w:sz w:val="20"/>
+          <w:szCs w:val="20"/>
+          <w:lang w:val="vi-VN"/>
+        </w:rPr>
+        <w:t>from</w:t>
+      </w:r>
+      <w:r>
+        <w:rPr>
+          <w:rFonts w:ascii="Courier New" w:hAnsi="Courier New" w:cs="Courier New"/>
+          <w:noProof/>
+          <w:sz w:val="20"/>
+          <w:szCs w:val="20"/>
+          <w:lang w:val="vi-VN"/>
+        </w:rPr>
+        <w:t xml:space="preserve"> Postt</w:t>
       </w:r>
       <w:r>
         <w:rPr>
@@ -4033,17 +3793,17 @@
           <w:szCs w:val="20"/>
           <w:lang w:val="vi-VN"/>
         </w:rPr>
-        <w:t>AS</w:t>
-      </w:r>
-      <w:r>
-        <w:rPr>
-          <w:rFonts w:ascii="Courier New" w:hAnsi="Courier New" w:cs="Courier New"/>
-          <w:noProof/>
-          <w:sz w:val="20"/>
-          <w:szCs w:val="20"/>
-          <w:lang w:val="vi-VN"/>
-        </w:rPr>
-        <w:t xml:space="preserve"> Seq</w:t>
+        <w:t>as</w:t>
+      </w:r>
+      <w:r>
+        <w:rPr>
+          <w:rFonts w:ascii="Courier New" w:hAnsi="Courier New" w:cs="Courier New"/>
+          <w:noProof/>
+          <w:sz w:val="20"/>
+          <w:szCs w:val="20"/>
+          <w:lang w:val="vi-VN"/>
+        </w:rPr>
+        <w:t xml:space="preserve"> x</w:t>
       </w:r>
     </w:p>
     <w:p>
@@ -4064,64 +3824,74 @@
         <w:rPr>
           <w:rFonts w:ascii="Courier New" w:hAnsi="Courier New" w:cs="Courier New"/>
           <w:noProof/>
-          <w:color w:val="0000FF"/>
-          <w:sz w:val="20"/>
-          <w:szCs w:val="20"/>
-          <w:lang w:val="vi-VN"/>
-        </w:rPr>
-        <w:t>FROM</w:t>
-      </w:r>
-      <w:r>
-        <w:rPr>
-          <w:rFonts w:ascii="Courier New" w:hAnsi="Courier New" w:cs="Courier New"/>
-          <w:noProof/>
-          <w:sz w:val="20"/>
-          <w:szCs w:val="20"/>
-          <w:lang w:val="vi-VN"/>
-        </w:rPr>
-        <w:t xml:space="preserve">         dbo</w:t>
-      </w:r>
-      <w:r>
-        <w:rPr>
-          <w:rFonts w:ascii="Courier New" w:hAnsi="Courier New" w:cs="Courier New"/>
-          <w:noProof/>
-          <w:color w:val="808080"/>
-          <w:sz w:val="20"/>
-          <w:szCs w:val="20"/>
-          <w:lang w:val="vi-VN"/>
-        </w:rPr>
-        <w:t>.</w:t>
-      </w:r>
-      <w:r>
-        <w:rPr>
-          <w:rFonts w:ascii="Courier New" w:hAnsi="Courier New" w:cs="Courier New"/>
-          <w:noProof/>
-          <w:sz w:val="20"/>
-          <w:szCs w:val="20"/>
-          <w:lang w:val="vi-VN"/>
-        </w:rPr>
-        <w:t>DummyTBL</w:t>
-      </w:r>
-      <w:r>
-        <w:rPr>
-          <w:rFonts w:ascii="Courier New" w:hAnsi="Courier New" w:cs="Courier New"/>
-          <w:noProof/>
-          <w:color w:val="808080"/>
-          <w:sz w:val="20"/>
-          <w:szCs w:val="20"/>
-          <w:lang w:val="vi-VN"/>
-        </w:rPr>
-        <w:t>)</w:t>
-      </w:r>
-      <w:r>
-        <w:rPr>
-          <w:rFonts w:ascii="Courier New" w:hAnsi="Courier New" w:cs="Courier New"/>
-          <w:noProof/>
-          <w:sz w:val="20"/>
-          <w:szCs w:val="20"/>
-          <w:lang w:val="vi-VN"/>
-        </w:rPr>
-        <w:t>t</w:t>
+          <w:sz w:val="20"/>
+          <w:szCs w:val="20"/>
+          <w:lang w:val="vi-VN"/>
+        </w:rPr>
+        <w:t xml:space="preserve"> </w:t>
+      </w:r>
+      <w:r>
+        <w:rPr>
+          <w:rFonts w:ascii="Courier New" w:hAnsi="Courier New" w:cs="Courier New"/>
+          <w:noProof/>
+          <w:color w:val="0000FF"/>
+          <w:sz w:val="20"/>
+          <w:szCs w:val="20"/>
+          <w:lang w:val="vi-VN"/>
+        </w:rPr>
+        <w:t>where</w:t>
+      </w:r>
+      <w:r>
+        <w:rPr>
+          <w:rFonts w:ascii="Courier New" w:hAnsi="Courier New" w:cs="Courier New"/>
+          <w:noProof/>
+          <w:sz w:val="20"/>
+          <w:szCs w:val="20"/>
+          <w:lang w:val="vi-VN"/>
+        </w:rPr>
+        <w:t xml:space="preserve"> r </w:t>
+      </w:r>
+      <w:r>
+        <w:rPr>
+          <w:rFonts w:ascii="Courier New" w:hAnsi="Courier New" w:cs="Courier New"/>
+          <w:noProof/>
+          <w:color w:val="808080"/>
+          <w:sz w:val="20"/>
+          <w:szCs w:val="20"/>
+          <w:lang w:val="vi-VN"/>
+        </w:rPr>
+        <w:t>between</w:t>
+      </w:r>
+      <w:r>
+        <w:rPr>
+          <w:rFonts w:ascii="Courier New" w:hAnsi="Courier New" w:cs="Courier New"/>
+          <w:noProof/>
+          <w:sz w:val="20"/>
+          <w:szCs w:val="20"/>
+          <w:lang w:val="vi-VN"/>
+        </w:rPr>
+        <w:t xml:space="preserve"> 1 </w:t>
+      </w:r>
+      <w:r>
+        <w:rPr>
+          <w:rFonts w:ascii="Courier New" w:hAnsi="Courier New" w:cs="Courier New"/>
+          <w:noProof/>
+          <w:color w:val="808080"/>
+          <w:sz w:val="20"/>
+          <w:szCs w:val="20"/>
+          <w:lang w:val="vi-VN"/>
+        </w:rPr>
+        <w:t>and</w:t>
+      </w:r>
+      <w:r>
+        <w:rPr>
+          <w:rFonts w:ascii="Courier New" w:hAnsi="Courier New" w:cs="Courier New"/>
+          <w:noProof/>
+          <w:sz w:val="20"/>
+          <w:szCs w:val="20"/>
+          <w:lang w:val="vi-VN"/>
+        </w:rPr>
+        <w:t xml:space="preserve"> 5</w:t>
       </w:r>
     </w:p>
     <w:p>
@@ -4138,685 +3908,6 @@
           <w:lang w:val="vi-VN"/>
         </w:rPr>
       </w:pPr>
-      <w:r>
-        <w:rPr>
-          <w:rFonts w:ascii="Courier New" w:hAnsi="Courier New" w:cs="Courier New"/>
-          <w:noProof/>
-          <w:color w:val="0000FF"/>
-          <w:sz w:val="20"/>
-          <w:szCs w:val="20"/>
-          <w:lang w:val="vi-VN"/>
-        </w:rPr>
-        <w:t>WHERE</w:t>
-      </w:r>
-      <w:r>
-        <w:rPr>
-          <w:rFonts w:ascii="Courier New" w:hAnsi="Courier New" w:cs="Courier New"/>
-          <w:noProof/>
-          <w:sz w:val="20"/>
-          <w:szCs w:val="20"/>
-          <w:lang w:val="vi-VN"/>
-        </w:rPr>
-        <w:t xml:space="preserve"> Seq </w:t>
-      </w:r>
-      <w:r>
-        <w:rPr>
-          <w:rFonts w:ascii="Courier New" w:hAnsi="Courier New" w:cs="Courier New"/>
-          <w:noProof/>
-          <w:color w:val="808080"/>
-          <w:sz w:val="20"/>
-          <w:szCs w:val="20"/>
-          <w:lang w:val="vi-VN"/>
-        </w:rPr>
-        <w:t>BETWEEN</w:t>
-      </w:r>
-      <w:r>
-        <w:rPr>
-          <w:rFonts w:ascii="Courier New" w:hAnsi="Courier New" w:cs="Courier New"/>
-          <w:noProof/>
-          <w:sz w:val="20"/>
-          <w:szCs w:val="20"/>
-          <w:lang w:val="vi-VN"/>
-        </w:rPr>
-        <w:t xml:space="preserve"> 1 </w:t>
-      </w:r>
-      <w:r>
-        <w:rPr>
-          <w:rFonts w:ascii="Courier New" w:hAnsi="Courier New" w:cs="Courier New"/>
-          <w:noProof/>
-          <w:color w:val="808080"/>
-          <w:sz w:val="20"/>
-          <w:szCs w:val="20"/>
-          <w:lang w:val="vi-VN"/>
-        </w:rPr>
-        <w:t>AND</w:t>
-      </w:r>
-      <w:r>
-        <w:rPr>
-          <w:rFonts w:ascii="Courier New" w:hAnsi="Courier New" w:cs="Courier New"/>
-          <w:noProof/>
-          <w:sz w:val="20"/>
-          <w:szCs w:val="20"/>
-          <w:lang w:val="vi-VN"/>
-        </w:rPr>
-        <w:t xml:space="preserve"> 8</w:t>
-      </w:r>
-    </w:p>
-    <w:p>
-      <w:pPr>
-        <w:autoSpaceDE w:val="0"/>
-        <w:autoSpaceDN w:val="0"/>
-        <w:adjustRightInd w:val="0"/>
-        <w:spacing w:after="0" w:line="240" w:lineRule="auto"/>
-        <w:rPr>
-          <w:rFonts w:ascii="Courier New" w:hAnsi="Courier New" w:cs="Courier New"/>
-          <w:noProof/>
-          <w:sz w:val="20"/>
-          <w:szCs w:val="20"/>
-          <w:lang w:val="vi-VN"/>
-        </w:rPr>
-      </w:pPr>
-    </w:p>
-    <w:p>
-      <w:pPr>
-        <w:autoSpaceDE w:val="0"/>
-        <w:autoSpaceDN w:val="0"/>
-        <w:adjustRightInd w:val="0"/>
-        <w:spacing w:after="0" w:line="240" w:lineRule="auto"/>
-        <w:rPr>
-          <w:rFonts w:ascii="Courier New" w:hAnsi="Courier New" w:cs="Courier New"/>
-          <w:noProof/>
-          <w:sz w:val="20"/>
-          <w:szCs w:val="20"/>
-          <w:lang w:val="vi-VN"/>
-        </w:rPr>
-      </w:pPr>
-    </w:p>
-    <w:p>
-      <w:pPr>
-        <w:autoSpaceDE w:val="0"/>
-        <w:autoSpaceDN w:val="0"/>
-        <w:adjustRightInd w:val="0"/>
-        <w:spacing w:after="0" w:line="240" w:lineRule="auto"/>
-        <w:rPr>
-          <w:rFonts w:ascii="Courier New" w:hAnsi="Courier New" w:cs="Courier New"/>
-          <w:noProof/>
-          <w:color w:val="0000FF"/>
-          <w:sz w:val="20"/>
-          <w:szCs w:val="20"/>
-          <w:lang w:val="vi-VN"/>
-        </w:rPr>
-      </w:pPr>
-      <w:r>
-        <w:rPr>
-          <w:rFonts w:ascii="Courier New" w:hAnsi="Courier New" w:cs="Courier New"/>
-          <w:noProof/>
-          <w:color w:val="0000FF"/>
-          <w:sz w:val="20"/>
-          <w:szCs w:val="20"/>
-          <w:lang w:val="vi-VN"/>
-        </w:rPr>
-        <w:t>WITH</w:t>
-      </w:r>
-      <w:r>
-        <w:rPr>
-          <w:rFonts w:ascii="Courier New" w:hAnsi="Courier New" w:cs="Courier New"/>
-          <w:noProof/>
-          <w:sz w:val="20"/>
-          <w:szCs w:val="20"/>
-          <w:lang w:val="vi-VN"/>
-        </w:rPr>
-        <w:t xml:space="preserve"> OrderedTable </w:t>
-      </w:r>
-      <w:r>
-        <w:rPr>
-          <w:rFonts w:ascii="Courier New" w:hAnsi="Courier New" w:cs="Courier New"/>
-          <w:noProof/>
-          <w:color w:val="0000FF"/>
-          <w:sz w:val="20"/>
-          <w:szCs w:val="20"/>
-          <w:lang w:val="vi-VN"/>
-        </w:rPr>
-        <w:t>AS</w:t>
-      </w:r>
-    </w:p>
-    <w:p>
-      <w:pPr>
-        <w:autoSpaceDE w:val="0"/>
-        <w:autoSpaceDN w:val="0"/>
-        <w:adjustRightInd w:val="0"/>
-        <w:spacing w:after="0" w:line="240" w:lineRule="auto"/>
-        <w:rPr>
-          <w:rFonts w:ascii="Courier New" w:hAnsi="Courier New" w:cs="Courier New"/>
-          <w:noProof/>
-          <w:color w:val="808080"/>
-          <w:sz w:val="20"/>
-          <w:szCs w:val="20"/>
-          <w:lang w:val="vi-VN"/>
-        </w:rPr>
-      </w:pPr>
-      <w:r>
-        <w:rPr>
-          <w:rFonts w:ascii="Courier New" w:hAnsi="Courier New" w:cs="Courier New"/>
-          <w:noProof/>
-          <w:color w:val="808080"/>
-          <w:sz w:val="20"/>
-          <w:szCs w:val="20"/>
-          <w:lang w:val="vi-VN"/>
-        </w:rPr>
-        <w:t>(</w:t>
-      </w:r>
-    </w:p>
-    <w:p>
-      <w:pPr>
-        <w:autoSpaceDE w:val="0"/>
-        <w:autoSpaceDN w:val="0"/>
-        <w:adjustRightInd w:val="0"/>
-        <w:spacing w:after="0" w:line="240" w:lineRule="auto"/>
-        <w:rPr>
-          <w:rFonts w:ascii="Courier New" w:hAnsi="Courier New" w:cs="Courier New"/>
-          <w:noProof/>
-          <w:sz w:val="20"/>
-          <w:szCs w:val="20"/>
-          <w:lang w:val="vi-VN"/>
-        </w:rPr>
-      </w:pPr>
-      <w:r>
-        <w:rPr>
-          <w:rFonts w:ascii="Courier New" w:hAnsi="Courier New" w:cs="Courier New"/>
-          <w:noProof/>
-          <w:sz w:val="20"/>
-          <w:szCs w:val="20"/>
-          <w:lang w:val="vi-VN"/>
-        </w:rPr>
-        <w:t xml:space="preserve"> </w:t>
-      </w:r>
-      <w:r>
-        <w:rPr>
-          <w:rFonts w:ascii="Courier New" w:hAnsi="Courier New" w:cs="Courier New"/>
-          <w:noProof/>
-          <w:color w:val="0000FF"/>
-          <w:sz w:val="20"/>
-          <w:szCs w:val="20"/>
-          <w:lang w:val="vi-VN"/>
-        </w:rPr>
-        <w:t>SELECT</w:t>
-      </w:r>
-      <w:r>
-        <w:rPr>
-          <w:rFonts w:ascii="Courier New" w:hAnsi="Courier New" w:cs="Courier New"/>
-          <w:noProof/>
-          <w:sz w:val="20"/>
-          <w:szCs w:val="20"/>
-          <w:lang w:val="vi-VN"/>
-        </w:rPr>
-        <w:t xml:space="preserve"> </w:t>
-      </w:r>
-      <w:r>
-        <w:rPr>
-          <w:rFonts w:ascii="Courier New" w:hAnsi="Courier New" w:cs="Courier New"/>
-          <w:noProof/>
-          <w:color w:val="FF00FF"/>
-          <w:sz w:val="20"/>
-          <w:szCs w:val="20"/>
-          <w:lang w:val="vi-VN"/>
-        </w:rPr>
-        <w:t>ROW_NUMBER</w:t>
-      </w:r>
-      <w:r>
-        <w:rPr>
-          <w:rFonts w:ascii="Courier New" w:hAnsi="Courier New" w:cs="Courier New"/>
-          <w:noProof/>
-          <w:color w:val="808080"/>
-          <w:sz w:val="20"/>
-          <w:szCs w:val="20"/>
-          <w:lang w:val="vi-VN"/>
-        </w:rPr>
-        <w:t>()</w:t>
-      </w:r>
-      <w:r>
-        <w:rPr>
-          <w:rFonts w:ascii="Courier New" w:hAnsi="Courier New" w:cs="Courier New"/>
-          <w:noProof/>
-          <w:sz w:val="20"/>
-          <w:szCs w:val="20"/>
-          <w:lang w:val="vi-VN"/>
-        </w:rPr>
-        <w:t xml:space="preserve"> </w:t>
-      </w:r>
-      <w:r>
-        <w:rPr>
-          <w:rFonts w:ascii="Courier New" w:hAnsi="Courier New" w:cs="Courier New"/>
-          <w:noProof/>
-          <w:color w:val="0000FF"/>
-          <w:sz w:val="20"/>
-          <w:szCs w:val="20"/>
-          <w:lang w:val="vi-VN"/>
-        </w:rPr>
-        <w:t xml:space="preserve">OVER </w:t>
-      </w:r>
-      <w:r>
-        <w:rPr>
-          <w:rFonts w:ascii="Courier New" w:hAnsi="Courier New" w:cs="Courier New"/>
-          <w:noProof/>
-          <w:color w:val="808080"/>
-          <w:sz w:val="20"/>
-          <w:szCs w:val="20"/>
-          <w:lang w:val="vi-VN"/>
-        </w:rPr>
-        <w:t>(</w:t>
-      </w:r>
-      <w:r>
-        <w:rPr>
-          <w:rFonts w:ascii="Courier New" w:hAnsi="Courier New" w:cs="Courier New"/>
-          <w:noProof/>
-          <w:color w:val="0000FF"/>
-          <w:sz w:val="20"/>
-          <w:szCs w:val="20"/>
-          <w:lang w:val="vi-VN"/>
-        </w:rPr>
-        <w:t>ORDER</w:t>
-      </w:r>
-      <w:r>
-        <w:rPr>
-          <w:rFonts w:ascii="Courier New" w:hAnsi="Courier New" w:cs="Courier New"/>
-          <w:noProof/>
-          <w:sz w:val="20"/>
-          <w:szCs w:val="20"/>
-          <w:lang w:val="vi-VN"/>
-        </w:rPr>
-        <w:t xml:space="preserve"> </w:t>
-      </w:r>
-      <w:r>
-        <w:rPr>
-          <w:rFonts w:ascii="Courier New" w:hAnsi="Courier New" w:cs="Courier New"/>
-          <w:noProof/>
-          <w:color w:val="0000FF"/>
-          <w:sz w:val="20"/>
-          <w:szCs w:val="20"/>
-          <w:lang w:val="vi-VN"/>
-        </w:rPr>
-        <w:t xml:space="preserve">BY </w:t>
-      </w:r>
-      <w:r>
-        <w:rPr>
-          <w:rFonts w:ascii="Courier New" w:hAnsi="Courier New" w:cs="Courier New"/>
-          <w:noProof/>
-          <w:color w:val="808080"/>
-          <w:sz w:val="20"/>
-          <w:szCs w:val="20"/>
-          <w:lang w:val="vi-VN"/>
-        </w:rPr>
-        <w:t>(</w:t>
-      </w:r>
-      <w:r>
-        <w:rPr>
-          <w:rFonts w:ascii="Courier New" w:hAnsi="Courier New" w:cs="Courier New"/>
-          <w:noProof/>
-          <w:color w:val="0000FF"/>
-          <w:sz w:val="20"/>
-          <w:szCs w:val="20"/>
-          <w:lang w:val="vi-VN"/>
-        </w:rPr>
-        <w:t>SELECT</w:t>
-      </w:r>
-      <w:r>
-        <w:rPr>
-          <w:rFonts w:ascii="Courier New" w:hAnsi="Courier New" w:cs="Courier New"/>
-          <w:noProof/>
-          <w:sz w:val="20"/>
-          <w:szCs w:val="20"/>
-          <w:lang w:val="vi-VN"/>
-        </w:rPr>
-        <w:t xml:space="preserve"> 1</w:t>
-      </w:r>
-      <w:r>
-        <w:rPr>
-          <w:rFonts w:ascii="Courier New" w:hAnsi="Courier New" w:cs="Courier New"/>
-          <w:noProof/>
-          <w:color w:val="808080"/>
-          <w:sz w:val="20"/>
-          <w:szCs w:val="20"/>
-          <w:lang w:val="vi-VN"/>
-        </w:rPr>
-        <w:t>))</w:t>
-      </w:r>
-      <w:r>
-        <w:rPr>
-          <w:rFonts w:ascii="Courier New" w:hAnsi="Courier New" w:cs="Courier New"/>
-          <w:noProof/>
-          <w:sz w:val="20"/>
-          <w:szCs w:val="20"/>
-          <w:lang w:val="vi-VN"/>
-        </w:rPr>
-        <w:t xml:space="preserve"> </w:t>
-      </w:r>
-      <w:r>
-        <w:rPr>
-          <w:rFonts w:ascii="Courier New" w:hAnsi="Courier New" w:cs="Courier New"/>
-          <w:noProof/>
-          <w:color w:val="0000FF"/>
-          <w:sz w:val="20"/>
-          <w:szCs w:val="20"/>
-          <w:lang w:val="vi-VN"/>
-        </w:rPr>
-        <w:t>AS</w:t>
-      </w:r>
-      <w:r>
-        <w:rPr>
-          <w:rFonts w:ascii="Courier New" w:hAnsi="Courier New" w:cs="Courier New"/>
-          <w:noProof/>
-          <w:sz w:val="20"/>
-          <w:szCs w:val="20"/>
-          <w:lang w:val="vi-VN"/>
-        </w:rPr>
-        <w:t xml:space="preserve"> </w:t>
-      </w:r>
-      <w:r>
-        <w:rPr>
-          <w:rFonts w:ascii="Courier New" w:hAnsi="Courier New" w:cs="Courier New"/>
-          <w:noProof/>
-          <w:color w:val="FF00FF"/>
-          <w:sz w:val="20"/>
-          <w:szCs w:val="20"/>
-          <w:lang w:val="vi-VN"/>
-        </w:rPr>
-        <w:t>row_number</w:t>
-      </w:r>
-      <w:r>
-        <w:rPr>
-          <w:rFonts w:ascii="Courier New" w:hAnsi="Courier New" w:cs="Courier New"/>
-          <w:noProof/>
-          <w:color w:val="808080"/>
-          <w:sz w:val="20"/>
-          <w:szCs w:val="20"/>
-          <w:lang w:val="vi-VN"/>
-        </w:rPr>
-        <w:t>,</w:t>
-      </w:r>
-      <w:r>
-        <w:rPr>
-          <w:rFonts w:ascii="Courier New" w:hAnsi="Courier New" w:cs="Courier New"/>
-          <w:noProof/>
-          <w:sz w:val="20"/>
-          <w:szCs w:val="20"/>
-          <w:lang w:val="vi-VN"/>
-        </w:rPr>
-        <w:t xml:space="preserve">  </w:t>
-      </w:r>
-      <w:r>
-        <w:rPr>
-          <w:rFonts w:ascii="Courier New" w:hAnsi="Courier New" w:cs="Courier New"/>
-          <w:noProof/>
-          <w:color w:val="808080"/>
-          <w:sz w:val="20"/>
-          <w:szCs w:val="20"/>
-          <w:lang w:val="vi-VN"/>
-        </w:rPr>
-        <w:t>*</w:t>
-      </w:r>
-      <w:r>
-        <w:rPr>
-          <w:rFonts w:ascii="Courier New" w:hAnsi="Courier New" w:cs="Courier New"/>
-          <w:noProof/>
-          <w:sz w:val="20"/>
-          <w:szCs w:val="20"/>
-          <w:lang w:val="vi-VN"/>
-        </w:rPr>
-        <w:t xml:space="preserve"> </w:t>
-      </w:r>
-    </w:p>
-    <w:p>
-      <w:pPr>
-        <w:autoSpaceDE w:val="0"/>
-        <w:autoSpaceDN w:val="0"/>
-        <w:adjustRightInd w:val="0"/>
-        <w:spacing w:after="0" w:line="240" w:lineRule="auto"/>
-        <w:rPr>
-          <w:rFonts w:ascii="Courier New" w:hAnsi="Courier New" w:cs="Courier New"/>
-          <w:noProof/>
-          <w:sz w:val="20"/>
-          <w:szCs w:val="20"/>
-          <w:lang w:val="vi-VN"/>
-        </w:rPr>
-      </w:pPr>
-      <w:r>
-        <w:rPr>
-          <w:rFonts w:ascii="Courier New" w:hAnsi="Courier New" w:cs="Courier New"/>
-          <w:noProof/>
-          <w:sz w:val="20"/>
-          <w:szCs w:val="20"/>
-          <w:lang w:val="vi-VN"/>
-        </w:rPr>
-        <w:t xml:space="preserve"> </w:t>
-      </w:r>
-      <w:r>
-        <w:rPr>
-          <w:rFonts w:ascii="Courier New" w:hAnsi="Courier New" w:cs="Courier New"/>
-          <w:noProof/>
-          <w:color w:val="0000FF"/>
-          <w:sz w:val="20"/>
-          <w:szCs w:val="20"/>
-          <w:lang w:val="vi-VN"/>
-        </w:rPr>
-        <w:t>FROM</w:t>
-      </w:r>
-      <w:r>
-        <w:rPr>
-          <w:rFonts w:ascii="Courier New" w:hAnsi="Courier New" w:cs="Courier New"/>
-          <w:noProof/>
-          <w:sz w:val="20"/>
-          <w:szCs w:val="20"/>
-          <w:lang w:val="vi-VN"/>
-        </w:rPr>
-        <w:t xml:space="preserve"> DummyTBL</w:t>
-      </w:r>
-    </w:p>
-    <w:p>
-      <w:pPr>
-        <w:autoSpaceDE w:val="0"/>
-        <w:autoSpaceDN w:val="0"/>
-        <w:adjustRightInd w:val="0"/>
-        <w:spacing w:after="0" w:line="240" w:lineRule="auto"/>
-        <w:rPr>
-          <w:rFonts w:ascii="Courier New" w:hAnsi="Courier New" w:cs="Courier New"/>
-          <w:noProof/>
-          <w:sz w:val="20"/>
-          <w:szCs w:val="20"/>
-          <w:lang w:val="vi-VN"/>
-        </w:rPr>
-      </w:pPr>
-      <w:r>
-        <w:rPr>
-          <w:rFonts w:ascii="Courier New" w:hAnsi="Courier New" w:cs="Courier New"/>
-          <w:noProof/>
-          <w:color w:val="808080"/>
-          <w:sz w:val="20"/>
-          <w:szCs w:val="20"/>
-          <w:lang w:val="vi-VN"/>
-        </w:rPr>
-        <w:t>)</w:t>
-      </w:r>
-      <w:r>
-        <w:rPr>
-          <w:rFonts w:ascii="Courier New" w:hAnsi="Courier New" w:cs="Courier New"/>
-          <w:noProof/>
-          <w:sz w:val="20"/>
-          <w:szCs w:val="20"/>
-          <w:lang w:val="vi-VN"/>
-        </w:rPr>
-        <w:t xml:space="preserve">   </w:t>
-      </w:r>
-    </w:p>
-    <w:p>
-      <w:pPr>
-        <w:rPr>
-          <w:rFonts w:ascii="Courier New" w:hAnsi="Courier New" w:cs="Courier New"/>
-          <w:noProof/>
-          <w:color w:val="808080"/>
-          <w:sz w:val="20"/>
-          <w:szCs w:val="20"/>
-          <w:lang w:val="vi-VN"/>
-        </w:rPr>
-      </w:pPr>
-      <w:r>
-        <w:rPr>
-          <w:rFonts w:ascii="Courier New" w:hAnsi="Courier New" w:cs="Courier New"/>
-          <w:noProof/>
-          <w:color w:val="0000FF"/>
-          <w:sz w:val="20"/>
-          <w:szCs w:val="20"/>
-          <w:lang w:val="vi-VN"/>
-        </w:rPr>
-        <w:t>SELECT</w:t>
-      </w:r>
-      <w:r>
-        <w:rPr>
-          <w:rFonts w:ascii="Courier New" w:hAnsi="Courier New" w:cs="Courier New"/>
-          <w:noProof/>
-          <w:sz w:val="20"/>
-          <w:szCs w:val="20"/>
-          <w:lang w:val="vi-VN"/>
-        </w:rPr>
-        <w:t xml:space="preserve"> </w:t>
-      </w:r>
-      <w:r>
-        <w:rPr>
-          <w:rFonts w:ascii="Courier New" w:hAnsi="Courier New" w:cs="Courier New"/>
-          <w:noProof/>
-          <w:color w:val="808080"/>
-          <w:sz w:val="20"/>
-          <w:szCs w:val="20"/>
-          <w:lang w:val="vi-VN"/>
-        </w:rPr>
-        <w:t>*</w:t>
-      </w:r>
-      <w:r>
-        <w:rPr>
-          <w:rFonts w:ascii="Courier New" w:hAnsi="Courier New" w:cs="Courier New"/>
-          <w:noProof/>
-          <w:sz w:val="20"/>
-          <w:szCs w:val="20"/>
-          <w:lang w:val="vi-VN"/>
-        </w:rPr>
-        <w:t xml:space="preserve"> </w:t>
-      </w:r>
-      <w:r>
-        <w:rPr>
-          <w:rFonts w:ascii="Courier New" w:hAnsi="Courier New" w:cs="Courier New"/>
-          <w:noProof/>
-          <w:color w:val="0000FF"/>
-          <w:sz w:val="20"/>
-          <w:szCs w:val="20"/>
-          <w:lang w:val="vi-VN"/>
-        </w:rPr>
-        <w:t>FROM</w:t>
-      </w:r>
-      <w:r>
-        <w:rPr>
-          <w:rFonts w:ascii="Courier New" w:hAnsi="Courier New" w:cs="Courier New"/>
-          <w:noProof/>
-          <w:sz w:val="20"/>
-          <w:szCs w:val="20"/>
-          <w:lang w:val="vi-VN"/>
-        </w:rPr>
-        <w:t xml:space="preserve"> OrderedTable </w:t>
-      </w:r>
-      <w:r>
-        <w:rPr>
-          <w:rFonts w:ascii="Courier New" w:hAnsi="Courier New" w:cs="Courier New"/>
-          <w:noProof/>
-          <w:color w:val="0000FF"/>
-          <w:sz w:val="20"/>
-          <w:szCs w:val="20"/>
-          <w:lang w:val="vi-VN"/>
-        </w:rPr>
-        <w:t>WHERE</w:t>
-      </w:r>
-      <w:r>
-        <w:rPr>
-          <w:rFonts w:ascii="Courier New" w:hAnsi="Courier New" w:cs="Courier New"/>
-          <w:noProof/>
-          <w:sz w:val="20"/>
-          <w:szCs w:val="20"/>
-          <w:lang w:val="vi-VN"/>
-        </w:rPr>
-        <w:t xml:space="preserve"> </w:t>
-      </w:r>
-      <w:r>
-        <w:rPr>
-          <w:rFonts w:ascii="Courier New" w:hAnsi="Courier New" w:cs="Courier New"/>
-          <w:noProof/>
-          <w:color w:val="FF00FF"/>
-          <w:sz w:val="20"/>
-          <w:szCs w:val="20"/>
-          <w:lang w:val="vi-VN"/>
-        </w:rPr>
-        <w:t>row_number</w:t>
-      </w:r>
-      <w:r>
-        <w:rPr>
-          <w:rFonts w:ascii="Courier New" w:hAnsi="Courier New" w:cs="Courier New"/>
-          <w:noProof/>
-          <w:sz w:val="20"/>
-          <w:szCs w:val="20"/>
-          <w:lang w:val="vi-VN"/>
-        </w:rPr>
-        <w:t xml:space="preserve"> </w:t>
-      </w:r>
-      <w:r>
-        <w:rPr>
-          <w:rFonts w:ascii="Courier New" w:hAnsi="Courier New" w:cs="Courier New"/>
-          <w:noProof/>
-          <w:color w:val="808080"/>
-          <w:sz w:val="20"/>
-          <w:szCs w:val="20"/>
-          <w:lang w:val="vi-VN"/>
-        </w:rPr>
-        <w:t>BETWEEN</w:t>
-      </w:r>
-      <w:r>
-        <w:rPr>
-          <w:rFonts w:ascii="Courier New" w:hAnsi="Courier New" w:cs="Courier New"/>
-          <w:noProof/>
-          <w:sz w:val="20"/>
-          <w:szCs w:val="20"/>
-          <w:lang w:val="vi-VN"/>
-        </w:rPr>
-        <w:t xml:space="preserve"> 1 </w:t>
-      </w:r>
-      <w:r>
-        <w:rPr>
-          <w:rFonts w:ascii="Courier New" w:hAnsi="Courier New" w:cs="Courier New"/>
-          <w:noProof/>
-          <w:color w:val="808080"/>
-          <w:sz w:val="20"/>
-          <w:szCs w:val="20"/>
-          <w:lang w:val="vi-VN"/>
-        </w:rPr>
-        <w:t>AND</w:t>
-      </w:r>
-      <w:r>
-        <w:rPr>
-          <w:rFonts w:ascii="Courier New" w:hAnsi="Courier New" w:cs="Courier New"/>
-          <w:noProof/>
-          <w:sz w:val="20"/>
-          <w:szCs w:val="20"/>
-          <w:lang w:val="vi-VN"/>
-        </w:rPr>
-        <w:t xml:space="preserve"> 10</w:t>
-      </w:r>
-      <w:r>
-        <w:rPr>
-          <w:rFonts w:ascii="Courier New" w:hAnsi="Courier New" w:cs="Courier New"/>
-          <w:noProof/>
-          <w:color w:val="808080"/>
-          <w:sz w:val="20"/>
-          <w:szCs w:val="20"/>
-          <w:lang w:val="vi-VN"/>
-        </w:rPr>
-        <w:t>;</w:t>
-      </w:r>
     </w:p>
     <w:p>
       <w:r>
@@ -5585,6 +4676,7 @@
   <w:style w:type="character" w:default="1" w:styleId="Phngmcinhcuaoanvn">
     <w:name w:val="Default Paragraph Font"/>
     <w:uiPriority w:val="1"/>
+    <w:semiHidden/>
     <w:unhideWhenUsed/>
   </w:style>
   <w:style w:type="table" w:default="1" w:styleId="BangThngthng">

</xml_diff>